<commit_message>
Facturacao_EA and point 11 on Relatorio
</commit_message>
<xml_diff>
--- a/1st phase/Regras de negócio_relatório.docx
+++ b/1st phase/Regras de negócio_relatório.docx
@@ -467,6 +467,93 @@
         <w:ind w:firstLine="708"/>
         <w:jc w:val="both"/>
       </w:pPr>
+      <w:r>
+        <w:t>Para o cumprimento do ponto 11 foi necessário a inserção de novas tabelas para se guardar toda a informação necessária sobre o Paciente que se pretende eliminar, o respetivo EA encontra se em anexo.</w:t>
+      </w:r>
+      <w:r>
+        <w:t xml:space="preserve"> Caso o paciente que se pretende eliminar tiver dívidas este não pode ser eliminado (o estado das faturas é emitida). Caso isso não se verifique </w:t>
+      </w:r>
+      <w:r>
+        <w:t xml:space="preserve">é copiada toda a informação do Paciente, presente nas tabelas Pessoa, Paciente, </w:t>
+      </w:r>
+      <w:proofErr w:type="spellStart"/>
+      <w:r>
+        <w:t>MedicamentoPaciente</w:t>
+      </w:r>
+      <w:proofErr w:type="spellEnd"/>
+      <w:r>
+        <w:t>, Consulta, Morada e Telefone</w:t>
+      </w:r>
+      <w:r>
+        <w:t xml:space="preserve"> para as respetivas tabelas de histórico</w:t>
+      </w:r>
+      <w:r>
+        <w:t xml:space="preserve">. Só depois </w:t>
+      </w:r>
+      <w:r>
+        <w:t>de essa</w:t>
+      </w:r>
+      <w:r>
+        <w:t xml:space="preserve"> cópia</w:t>
+      </w:r>
+      <w:r>
+        <w:t xml:space="preserve"> ser efetuada é que se procede a eliminação do Paciente. Contudo, como um médico pode ser simultaneamente um paciente e ambos derivam de Pessoa é importante que neste caso nem a informação de Pessoa, Morada e Telefone sejam eliminados. Assim sendo elimina-se a informação das tabelas </w:t>
+      </w:r>
+      <w:proofErr w:type="spellStart"/>
+      <w:r>
+        <w:t>MedicamentoPaciente</w:t>
+      </w:r>
+      <w:proofErr w:type="spellEnd"/>
+      <w:r>
+        <w:t xml:space="preserve">, </w:t>
+      </w:r>
+      <w:r>
+        <w:t xml:space="preserve">Consulta e Paciente e só depois de se verificar se o Paciente </w:t>
+      </w:r>
+      <w:r>
+        <w:t>não um</w:t>
+      </w:r>
+      <w:r>
+        <w:t xml:space="preserve"> Medico, através da função </w:t>
+      </w:r>
+      <w:proofErr w:type="spellStart"/>
+      <w:r>
+        <w:t>VerificarMedico</w:t>
+      </w:r>
+      <w:proofErr w:type="spellEnd"/>
+      <w:r>
+        <w:t xml:space="preserve">, é que se elimina a informação em Morada, Telefone e Pessoa. Este procedimento armazenado tem um nível transacional elevado, </w:t>
+      </w:r>
+      <w:proofErr w:type="spellStart"/>
+      <w:r>
+        <w:t>Serializable</w:t>
+      </w:r>
+      <w:proofErr w:type="spellEnd"/>
+      <w:r>
+        <w:t xml:space="preserve">, isto para evitar o possível aparecimento de </w:t>
+      </w:r>
+      <w:proofErr w:type="spellStart"/>
+      <w:r>
+        <w:t>Phantom</w:t>
+      </w:r>
+      <w:proofErr w:type="spellEnd"/>
+      <w:r>
+        <w:t xml:space="preserve">, </w:t>
+      </w:r>
+      <w:r>
+        <w:t>para que</w:t>
+      </w:r>
+      <w:r>
+        <w:t xml:space="preserve"> não seja possível por exemplo o aparec</w:t>
+      </w:r>
+      <w:r>
+        <w:t>imento de uma nova morada, ou nú</w:t>
+      </w:r>
+      <w:r>
+        <w:t>mero de telefone durante a execução do procedimento.</w:t>
+      </w:r>
+      <w:bookmarkStart w:id="0" w:name="_GoBack"/>
+      <w:bookmarkEnd w:id="0"/>
     </w:p>
     <w:p>
       <w:pPr>
@@ -492,6 +579,7 @@
     <w:p>
       <w:pPr>
         <w:spacing w:after="0"/>
+        <w:ind w:firstLine="708"/>
         <w:jc w:val="both"/>
       </w:pPr>
     </w:p>
@@ -504,10 +592,28 @@
     </w:p>
     <w:p>
       <w:pPr>
+        <w:spacing w:after="0"/>
         <w:ind w:firstLine="708"/>
-      </w:pPr>
-      <w:bookmarkStart w:id="0" w:name="_GoBack"/>
-      <w:bookmarkEnd w:id="0"/>
+        <w:jc w:val="both"/>
+      </w:pPr>
+    </w:p>
+    <w:p>
+      <w:pPr>
+        <w:spacing w:after="0"/>
+        <w:jc w:val="both"/>
+      </w:pPr>
+    </w:p>
+    <w:p>
+      <w:pPr>
+        <w:spacing w:after="0"/>
+        <w:ind w:firstLine="708"/>
+        <w:jc w:val="both"/>
+      </w:pPr>
+    </w:p>
+    <w:p>
+      <w:pPr>
+        <w:ind w:firstLine="708"/>
+      </w:pPr>
     </w:p>
     <w:sectPr>
       <w:pgSz w:w="11906" w:h="16838"/>

</xml_diff>